<commit_message>
rsf + scr ms
</commit_message>
<xml_diff>
--- a/Elsevier material/Marketing Author Questionnaire- Book.docx
+++ b/Elsevier material/Marketing Author Questionnaire- Book.docx
@@ -1,6 +1,6 @@
 
 <file path=word/document.xml><?xml version="1.0" encoding="utf-8"?>
-<w:document xmlns:ve="http://schemas.openxmlformats.org/markup-compatibility/2006" xmlns:o="urn:schemas-microsoft-com:office:office" xmlns:r="http://schemas.openxmlformats.org/officeDocument/2006/relationships" xmlns:m="http://schemas.openxmlformats.org/officeDocument/2006/math" xmlns:v="urn:schemas-microsoft-com:vml" xmlns:wp="http://schemas.openxmlformats.org/drawingml/2006/wordprocessingDrawing" xmlns:w10="urn:schemas-microsoft-com:office:word" xmlns:w="http://schemas.openxmlformats.org/wordprocessingml/2006/main" xmlns:wne="http://schemas.microsoft.com/office/word/2006/wordml">
+<w:document xmlns:wpc="http://schemas.microsoft.com/office/word/2010/wordprocessingCanvas" xmlns:mc="http://schemas.openxmlformats.org/markup-compatibility/2006" xmlns:o="urn:schemas-microsoft-com:office:office" xmlns:r="http://schemas.openxmlformats.org/officeDocument/2006/relationships" xmlns:m="http://schemas.openxmlformats.org/officeDocument/2006/math" xmlns:v="urn:schemas-microsoft-com:vml" xmlns:wp14="http://schemas.microsoft.com/office/word/2010/wordprocessingDrawing" xmlns:wp="http://schemas.openxmlformats.org/drawingml/2006/wordprocessingDrawing" xmlns:w10="urn:schemas-microsoft-com:office:word" xmlns:w="http://schemas.openxmlformats.org/wordprocessingml/2006/main" xmlns:w14="http://schemas.microsoft.com/office/word/2010/wordml" xmlns:wpg="http://schemas.microsoft.com/office/word/2010/wordprocessingGroup" xmlns:wpi="http://schemas.microsoft.com/office/word/2010/wordprocessingInk" xmlns:wne="http://schemas.microsoft.com/office/word/2006/wordml" xmlns:wps="http://schemas.microsoft.com/office/word/2010/wordprocessingShape" mc:Ignorable="w14 wp14">
   <w:body>
     <w:p>
       <w:pPr>
@@ -64,7 +64,7 @@
       <w:tblPr>
         <w:tblStyle w:val="TableGrid"/>
         <w:tblW w:w="0" w:type="auto"/>
-        <w:tblLook w:val="04A0"/>
+        <w:tblLook w:val="04A0" w:firstRow="1" w:lastRow="0" w:firstColumn="1" w:lastColumn="0" w:noHBand="0" w:noVBand="1"/>
       </w:tblPr>
       <w:tblGrid>
         <w:gridCol w:w="9576"/>
@@ -77,6 +77,118 @@
           <w:p>
             <w:pPr>
               <w:rPr>
+                <w:b/>
+              </w:rPr>
+            </w:pPr>
+            <w:r>
+              <w:rPr>
+                <w:b/>
+              </w:rPr>
+              <w:t>Spatial Capture-Recapture</w:t>
+            </w:r>
+          </w:p>
+          <w:p>
+            <w:pPr>
+              <w:rPr>
+                <w:b/>
+              </w:rPr>
+            </w:pPr>
+          </w:p>
+          <w:p>
+            <w:pPr>
+              <w:pStyle w:val="ListParagraph"/>
+              <w:rPr>
+                <w:rFonts w:ascii="Times New Roman" w:hAnsi="Times New Roman"/>
+              </w:rPr>
+            </w:pPr>
+            <w:r>
+              <w:rPr>
+                <w:rFonts w:ascii="Times New Roman" w:hAnsi="Times New Roman"/>
+                <w:b/>
+              </w:rPr>
+              <w:t>J. ANDREW ROYLE</w:t>
+            </w:r>
+            <w:r>
+              <w:rPr>
+                <w:rFonts w:ascii="Times New Roman" w:hAnsi="Times New Roman"/>
+              </w:rPr>
+              <w:t>, USGS PATUXENT WILDLIFE RESEARCH CENTER</w:t>
+            </w:r>
+          </w:p>
+          <w:p>
+            <w:pPr>
+              <w:pStyle w:val="ListParagraph"/>
+              <w:rPr>
+                <w:rFonts w:ascii="Times New Roman" w:hAnsi="Times New Roman"/>
+              </w:rPr>
+            </w:pPr>
+            <w:r>
+              <w:rPr>
+                <w:rFonts w:ascii="Times New Roman" w:hAnsi="Times New Roman"/>
+                <w:b/>
+              </w:rPr>
+              <w:t>RICHARD B. CHANDLER</w:t>
+            </w:r>
+            <w:r>
+              <w:rPr>
+                <w:rFonts w:ascii="Times New Roman" w:hAnsi="Times New Roman"/>
+              </w:rPr>
+              <w:t>, USGS PATXUENT WILDLIFE RESEARCH CENTER</w:t>
+            </w:r>
+          </w:p>
+          <w:p>
+            <w:pPr>
+              <w:pStyle w:val="ListParagraph"/>
+              <w:rPr>
+                <w:rFonts w:ascii="Times New Roman" w:hAnsi="Times New Roman"/>
+              </w:rPr>
+            </w:pPr>
+            <w:r>
+              <w:rPr>
+                <w:rFonts w:ascii="Times New Roman" w:hAnsi="Times New Roman"/>
+                <w:b/>
+              </w:rPr>
+              <w:t>RAHEL SOLLMANN</w:t>
+            </w:r>
+            <w:r>
+              <w:rPr>
+                <w:rFonts w:ascii="Times New Roman" w:hAnsi="Times New Roman"/>
+              </w:rPr>
+              <w:t>, NORTH CAROLINA STATE UNIVERSITY</w:t>
+            </w:r>
+          </w:p>
+          <w:p>
+            <w:pPr>
+              <w:pStyle w:val="ListParagraph"/>
+              <w:rPr>
+                <w:rFonts w:ascii="Times New Roman" w:hAnsi="Times New Roman"/>
+              </w:rPr>
+            </w:pPr>
+            <w:r>
+              <w:rPr>
+                <w:rFonts w:ascii="Times New Roman" w:hAnsi="Times New Roman"/>
+                <w:b/>
+              </w:rPr>
+              <w:t>BETH GARDNER</w:t>
+            </w:r>
+            <w:r>
+              <w:rPr>
+                <w:rFonts w:ascii="Times New Roman" w:hAnsi="Times New Roman"/>
+              </w:rPr>
+              <w:t>, NORTH CAROLINA STATE UNIVERSITY</w:t>
+            </w:r>
+          </w:p>
+          <w:p>
+            <w:pPr>
+              <w:pStyle w:val="ListParagraph"/>
+              <w:rPr>
+                <w:rFonts w:ascii="Times New Roman" w:hAnsi="Times New Roman"/>
+              </w:rPr>
+            </w:pPr>
+          </w:p>
+          <w:p>
+            <w:pPr>
+              <w:rPr>
                 <w:rFonts w:ascii="Arial" w:hAnsi="Arial" w:cs="Arial"/>
                 <w:b/>
               </w:rPr>
@@ -129,7 +241,7 @@
       <w:tblPr>
         <w:tblStyle w:val="TableGrid"/>
         <w:tblW w:w="0" w:type="auto"/>
-        <w:tblLook w:val="04A0"/>
+        <w:tblLook w:val="04A0" w:firstRow="1" w:lastRow="0" w:firstColumn="1" w:lastColumn="0" w:noHBand="0" w:noVBand="1"/>
       </w:tblPr>
       <w:tblGrid>
         <w:gridCol w:w="9576"/>
@@ -146,6 +258,13 @@
                 <w:b/>
               </w:rPr>
             </w:pPr>
+            <w:r>
+              <w:rPr>
+                <w:rFonts w:ascii="Arial" w:hAnsi="Arial" w:cs="Arial"/>
+                <w:b/>
+              </w:rPr>
+              <w:t>[see above]</w:t>
+            </w:r>
           </w:p>
         </w:tc>
       </w:tr>
@@ -182,7 +301,7 @@
       <w:tblPr>
         <w:tblStyle w:val="TableGrid"/>
         <w:tblW w:w="0" w:type="auto"/>
-        <w:tblLook w:val="04A0"/>
+        <w:tblLook w:val="04A0" w:firstRow="1" w:lastRow="0" w:firstColumn="1" w:lastColumn="0" w:noHBand="0" w:noVBand="1"/>
       </w:tblPr>
       <w:tblGrid>
         <w:gridCol w:w="9576"/>
@@ -195,10 +314,243 @@
           <w:p>
             <w:pPr>
               <w:rPr>
-                <w:rFonts w:ascii="Arial" w:hAnsi="Arial" w:cs="Arial"/>
-                <w:b/>
-              </w:rPr>
-            </w:pPr>
+                <w:rFonts w:eastAsia="Calibri"/>
+                <w:lang w:val="en-US"/>
+              </w:rPr>
+            </w:pPr>
+            <w:r>
+              <w:rPr>
+                <w:rFonts w:eastAsia="Calibri"/>
+                <w:b/>
+                <w:lang w:val="en-US"/>
+              </w:rPr>
+              <w:t xml:space="preserve">J. Andrew </w:t>
+            </w:r>
+            <w:proofErr w:type="spellStart"/>
+            <w:r>
+              <w:rPr>
+                <w:rFonts w:eastAsia="Calibri"/>
+                <w:b/>
+                <w:lang w:val="en-US"/>
+              </w:rPr>
+              <w:t>Royle</w:t>
+            </w:r>
+            <w:proofErr w:type="spellEnd"/>
+            <w:r>
+              <w:rPr>
+                <w:rFonts w:eastAsia="Calibri"/>
+                <w:lang w:val="en-US"/>
+              </w:rPr>
+              <w:t xml:space="preserve"> received a PhD in Statistics (NCSU 1990), and is currently a Research Statistician at the U.S. Geological Survey's Patuxent Wildlife Research Center.  His research is focused on the application of probability and statistics to ecological problems, especially those related to animal sampling and demographic modeling.  His recent research has been devoted to the development of spatially explicit capture-recapture models as applied to camera trapping and DNA sampling in animal population studies. He has authored or coauthored more than 100 journal articles, and co-authored the books Hierarchical Modeling and Inference in Ecology and Occupancy Estimation and Modeling: Inferring Patterns and Dynamics of Species Occurrence, both published both published by Academic Press. </w:t>
+            </w:r>
+          </w:p>
+          <w:p>
+            <w:pPr>
+              <w:rPr>
+                <w:rFonts w:eastAsia="Calibri"/>
+                <w:lang w:val="en-US"/>
+              </w:rPr>
+            </w:pPr>
+          </w:p>
+          <w:p>
+            <w:pPr>
+              <w:rPr>
+                <w:rFonts w:eastAsia="Calibri"/>
+                <w:lang w:val="en-US"/>
+              </w:rPr>
+            </w:pPr>
+            <w:r>
+              <w:rPr>
+                <w:rFonts w:eastAsia="Calibri"/>
+                <w:b/>
+                <w:lang w:val="en-US"/>
+              </w:rPr>
+              <w:t>Richard B. Chandler</w:t>
+            </w:r>
+            <w:r>
+              <w:rPr>
+                <w:rFonts w:eastAsia="Calibri"/>
+                <w:lang w:val="en-US"/>
+              </w:rPr>
+              <w:t xml:space="preserve"> is a post-doctoral research associate at the Patuxent Wildlife Research Center where he is engaged in the development of spatial models of population dynamics. His background includes extensive experience working as a field biologist and studying the ecology of migratory birds, a subject that formed the basis of his MS and PhD research at the University of Massachusetts Amherst. Another emphasis of his work has been the development of software to assist applied ecologists and conservationists by making the latest tools in statistical inference freely available. He also communicates his expertise in statistical modeling by offering international workshops on the analysis ecological data, including spatial capture-recapture data. He has published 16 peer-reviewed articles.</w:t>
+            </w:r>
+          </w:p>
+          <w:p>
+            <w:pPr>
+              <w:rPr>
+                <w:rFonts w:eastAsia="Calibri"/>
+                <w:lang w:val="en-US"/>
+              </w:rPr>
+            </w:pPr>
+          </w:p>
+          <w:p>
+            <w:pPr>
+              <w:rPr>
+                <w:rFonts w:eastAsia="Calibri"/>
+                <w:lang w:val="en-US"/>
+              </w:rPr>
+            </w:pPr>
+            <w:proofErr w:type="spellStart"/>
+            <w:r>
+              <w:rPr>
+                <w:rFonts w:eastAsia="Calibri"/>
+                <w:b/>
+                <w:lang w:val="en-US"/>
+              </w:rPr>
+              <w:t>Rahel</w:t>
+            </w:r>
+            <w:proofErr w:type="spellEnd"/>
+            <w:r>
+              <w:rPr>
+                <w:rFonts w:eastAsia="Calibri"/>
+                <w:b/>
+                <w:lang w:val="en-US"/>
+              </w:rPr>
+              <w:t xml:space="preserve"> </w:t>
+            </w:r>
+            <w:proofErr w:type="spellStart"/>
+            <w:r>
+              <w:rPr>
+                <w:rFonts w:eastAsia="Calibri"/>
+                <w:b/>
+                <w:lang w:val="en-US"/>
+              </w:rPr>
+              <w:t>Sollmann</w:t>
+            </w:r>
+            <w:proofErr w:type="spellEnd"/>
+            <w:r>
+              <w:rPr>
+                <w:rFonts w:eastAsia="Calibri"/>
+                <w:lang w:val="en-US"/>
+              </w:rPr>
+              <w:t xml:space="preserve"> holds a PhD in Biology from the </w:t>
+            </w:r>
+            <w:proofErr w:type="spellStart"/>
+            <w:r>
+              <w:rPr>
+                <w:rFonts w:eastAsia="Calibri"/>
+                <w:lang w:val="en-US"/>
+              </w:rPr>
+              <w:t>Freie</w:t>
+            </w:r>
+            <w:proofErr w:type="spellEnd"/>
+            <w:r>
+              <w:rPr>
+                <w:rFonts w:eastAsia="Calibri"/>
+                <w:lang w:val="en-US"/>
+              </w:rPr>
+              <w:t xml:space="preserve"> </w:t>
+            </w:r>
+            <w:proofErr w:type="spellStart"/>
+            <w:r>
+              <w:rPr>
+                <w:rFonts w:eastAsia="Calibri"/>
+                <w:lang w:val="en-US"/>
+              </w:rPr>
+              <w:t>Universitat</w:t>
+            </w:r>
+            <w:proofErr w:type="spellEnd"/>
+            <w:r>
+              <w:rPr>
+                <w:rFonts w:eastAsia="Calibri"/>
+                <w:lang w:val="en-US"/>
+              </w:rPr>
+              <w:t xml:space="preserve"> Berlin, Germany (2011).  She is currently a Postdoctoral Research Fellow at the North Carolina State University, in the lab of Dr. Beth Gardner. She has been involved in a range of projects studying the ecology of </w:t>
+            </w:r>
+            <w:proofErr w:type="spellStart"/>
+            <w:r>
+              <w:rPr>
+                <w:rFonts w:eastAsia="Calibri"/>
+                <w:lang w:val="en-US"/>
+              </w:rPr>
+              <w:t>neotropical</w:t>
+            </w:r>
+            <w:proofErr w:type="spellEnd"/>
+            <w:r>
+              <w:rPr>
+                <w:rFonts w:eastAsia="Calibri"/>
+                <w:lang w:val="en-US"/>
+              </w:rPr>
+              <w:t xml:space="preserve"> carnivores and their prey using both invasive methods, such as live trapping and telemetry,  and non-invasive methods, such as camera-trapping and scat surveys. She has worked for several years with the Brazilian NGO Jaguar Conservation Fund on the study and conservation of jaguars, particularly in central Brazil. Within this area of research, she has developed a special interest in the modeling of animal populations. Her current research focuses on spatial capture-recapture models and their application to different survey </w:t>
+            </w:r>
+            <w:r>
+              <w:rPr>
+                <w:rFonts w:eastAsia="Calibri"/>
+                <w:lang w:val="en-US"/>
+              </w:rPr>
+              <w:lastRenderedPageBreak/>
+              <w:t xml:space="preserve">techniques and designs. </w:t>
+            </w:r>
+          </w:p>
+          <w:p/>
+          <w:p>
+            <w:pPr>
+              <w:rPr>
+                <w:rFonts w:ascii="Arial" w:hAnsi="Arial" w:cs="Arial"/>
+                <w:b/>
+              </w:rPr>
+            </w:pPr>
+            <w:r>
+              <w:rPr>
+                <w:b/>
+              </w:rPr>
+              <w:t>Beth Gardner</w:t>
+            </w:r>
+            <w:r>
+              <w:t xml:space="preserve"> received a PhD in Natural Resources from Cornell University in 2007.</w:t>
+            </w:r>
+            <w:r>
+              <w:t xml:space="preserve"> </w:t>
+            </w:r>
+            <w:r>
+              <w:t xml:space="preserve">She worked as post-doctoral researcher at Patuxent Wildlife Research </w:t>
+            </w:r>
+            <w:proofErr w:type="spellStart"/>
+            <w:r>
+              <w:t>Center</w:t>
+            </w:r>
+            <w:proofErr w:type="spellEnd"/>
+            <w:r>
+              <w:t xml:space="preserve"> from 2007-2010 before</w:t>
+            </w:r>
+            <w:r>
+              <w:t xml:space="preserve"> </w:t>
+            </w:r>
+            <w:r>
+              <w:t>starting her current position as an Assistant Professor of Wildlife Biology at North Carolina State</w:t>
+            </w:r>
+            <w:r>
+              <w:t xml:space="preserve"> </w:t>
+            </w:r>
+            <w:r>
+              <w:t>University. Her recent research has focused on the development of spatial capture recapture models</w:t>
+            </w:r>
+            <w:r>
+              <w:t xml:space="preserve"> </w:t>
+            </w:r>
+            <w:r>
+              <w:t xml:space="preserve">for camera trapping, DNA sampling, and </w:t>
+            </w:r>
+            <w:proofErr w:type="spellStart"/>
+            <w:r>
+              <w:t>resighting</w:t>
+            </w:r>
+            <w:proofErr w:type="spellEnd"/>
+            <w:r>
+              <w:t xml:space="preserve"> techniques. She has authored or co-authored more than 25 journal articles and has given many international seminars on topics related to estimation</w:t>
+            </w:r>
+            <w:r>
+              <w:t xml:space="preserve"> </w:t>
+            </w:r>
+            <w:r>
+              <w:t xml:space="preserve">of </w:t>
+            </w:r>
+            <w:r>
+              <w:t>demographic parameters</w:t>
+            </w:r>
+            <w:r>
+              <w:t xml:space="preserve"> in wildlife studies</w:t>
+            </w:r>
           </w:p>
         </w:tc>
       </w:tr>
@@ -241,7 +593,7 @@
       <w:tblPr>
         <w:tblStyle w:val="TableGrid"/>
         <w:tblW w:w="0" w:type="auto"/>
-        <w:tblLook w:val="04A0"/>
+        <w:tblLook w:val="04A0" w:firstRow="1" w:lastRow="0" w:firstColumn="1" w:lastColumn="0" w:noHBand="0" w:noVBand="1"/>
       </w:tblPr>
       <w:tblGrid>
         <w:gridCol w:w="9576"/>
@@ -253,6 +605,218 @@
           </w:tcPr>
           <w:p>
             <w:pPr>
+              <w:pStyle w:val="ListParagraph"/>
+              <w:ind w:left="0"/>
+              <w:rPr>
+                <w:rFonts w:ascii="Times New Roman" w:hAnsi="Times New Roman"/>
+                <w:b/>
+              </w:rPr>
+            </w:pPr>
+            <w:r>
+              <w:rPr>
+                <w:rFonts w:ascii="Times New Roman" w:hAnsi="Times New Roman"/>
+                <w:b/>
+              </w:rPr>
+              <w:t>T</w:t>
+            </w:r>
+            <w:r>
+              <w:rPr>
+                <w:rFonts w:ascii="Times New Roman" w:hAnsi="Times New Roman"/>
+                <w:b/>
+              </w:rPr>
+              <w:t xml:space="preserve">his book provides a conceptual and methodological synthesis and revolutionary extension of capture-recapture methods for studying animal populations using </w:t>
+            </w:r>
+            <w:r>
+              <w:rPr>
+                <w:rFonts w:ascii="Times New Roman" w:hAnsi="Times New Roman"/>
+                <w:b/>
+              </w:rPr>
+              <w:t>data from</w:t>
+            </w:r>
+            <w:r>
+              <w:rPr>
+                <w:rFonts w:ascii="Times New Roman" w:hAnsi="Times New Roman"/>
+                <w:b/>
+              </w:rPr>
+              <w:t xml:space="preserve"> </w:t>
+            </w:r>
+            <w:r>
+              <w:rPr>
+                <w:rFonts w:ascii="Times New Roman" w:hAnsi="Times New Roman"/>
+                <w:b/>
+              </w:rPr>
+              <w:t xml:space="preserve">live-trapping, </w:t>
+            </w:r>
+            <w:r>
+              <w:rPr>
+                <w:rFonts w:ascii="Times New Roman" w:hAnsi="Times New Roman"/>
+                <w:b/>
+              </w:rPr>
+              <w:t xml:space="preserve">camera trapping, </w:t>
+            </w:r>
+            <w:r>
+              <w:rPr>
+                <w:rFonts w:ascii="Times New Roman" w:hAnsi="Times New Roman"/>
+                <w:b/>
+              </w:rPr>
+              <w:t>DNA</w:t>
+            </w:r>
+            <w:r>
+              <w:rPr>
+                <w:rFonts w:ascii="Times New Roman" w:hAnsi="Times New Roman"/>
+                <w:b/>
+              </w:rPr>
+              <w:t xml:space="preserve"> sampling, and related field methods.</w:t>
+            </w:r>
+          </w:p>
+          <w:p>
+            <w:pPr>
+              <w:rPr>
+                <w:b/>
+              </w:rPr>
+            </w:pPr>
+            <w:r>
+              <w:rPr>
+                <w:b/>
+              </w:rPr>
+              <w:t>The book is a comprehensive</w:t>
+            </w:r>
+            <w:r>
+              <w:rPr>
+                <w:b/>
+              </w:rPr>
+              <w:t xml:space="preserve"> how-to manual with detailed examples of every relevant </w:t>
+            </w:r>
+            <w:r>
+              <w:rPr>
+                <w:b/>
+              </w:rPr>
+              <w:t xml:space="preserve">spatial capture-recapture </w:t>
+            </w:r>
+            <w:r>
+              <w:rPr>
+                <w:b/>
+              </w:rPr>
+              <w:t xml:space="preserve">model that can presently be fit based on current technology and knowledge. </w:t>
+            </w:r>
+            <w:r>
+              <w:rPr>
+                <w:b/>
+              </w:rPr>
+              <w:t>T</w:t>
+            </w:r>
+            <w:r>
+              <w:rPr>
+                <w:b/>
+              </w:rPr>
+              <w:t>he book should serve as a resource for practicing field biologists who study animal populations and as a graduate-level text for students in ecology, conservation biology and fisheries and wildlife management</w:t>
+            </w:r>
+          </w:p>
+          <w:p>
+            <w:pPr>
+              <w:pStyle w:val="ListParagraph"/>
+              <w:ind w:left="0"/>
+              <w:rPr>
+                <w:rFonts w:ascii="Times New Roman" w:hAnsi="Times New Roman"/>
+                <w:b/>
+              </w:rPr>
+            </w:pPr>
+            <w:r>
+              <w:rPr>
+                <w:rFonts w:ascii="Times New Roman" w:hAnsi="Times New Roman"/>
+                <w:b/>
+              </w:rPr>
+              <w:t>Not only do we provide a tightly integrated book that is broad in scope and extremely timely, but we provide extensive step-by-step analyses of many data sets using different software implementations. O</w:t>
+            </w:r>
+            <w:r>
+              <w:rPr>
+                <w:rFonts w:ascii="Times New Roman" w:hAnsi="Times New Roman"/>
+                <w:b/>
+              </w:rPr>
+              <w:t xml:space="preserve">ur approach is practical, not dogmatic. </w:t>
+            </w:r>
+            <w:r>
+              <w:rPr>
+                <w:rFonts w:ascii="Times New Roman" w:hAnsi="Times New Roman"/>
+                <w:b/>
+              </w:rPr>
+              <w:t>W</w:t>
+            </w:r>
+            <w:r>
+              <w:rPr>
+                <w:rFonts w:ascii="Times New Roman" w:hAnsi="Times New Roman"/>
+                <w:b/>
+              </w:rPr>
+              <w:t xml:space="preserve">e embrace </w:t>
+            </w:r>
+            <w:r>
+              <w:rPr>
+                <w:rFonts w:ascii="Times New Roman" w:hAnsi="Times New Roman"/>
+                <w:b/>
+              </w:rPr>
+              <w:t>B</w:t>
+            </w:r>
+            <w:r>
+              <w:rPr>
+                <w:rFonts w:ascii="Times New Roman" w:hAnsi="Times New Roman"/>
+                <w:b/>
+              </w:rPr>
+              <w:t>ayesian and classical inference strategies in order to give the reader different options to get th</w:t>
+            </w:r>
+            <w:r>
+              <w:rPr>
+                <w:rFonts w:ascii="Times New Roman" w:hAnsi="Times New Roman"/>
+                <w:b/>
+              </w:rPr>
+              <w:t>e</w:t>
+            </w:r>
+            <w:r>
+              <w:rPr>
+                <w:rFonts w:ascii="Times New Roman" w:hAnsi="Times New Roman"/>
+                <w:b/>
+              </w:rPr>
+              <w:t xml:space="preserve"> job done. </w:t>
+            </w:r>
+            <w:r>
+              <w:rPr>
+                <w:rFonts w:ascii="Times New Roman" w:hAnsi="Times New Roman"/>
+                <w:b/>
+              </w:rPr>
+              <w:t>W</w:t>
+            </w:r>
+            <w:r>
+              <w:rPr>
+                <w:rFonts w:ascii="Times New Roman" w:hAnsi="Times New Roman"/>
+                <w:b/>
+              </w:rPr>
+              <w:t xml:space="preserve">e provide data sets, sample code and computing scripts in an r </w:t>
+            </w:r>
+            <w:r>
+              <w:rPr>
+                <w:rFonts w:ascii="Times New Roman" w:hAnsi="Times New Roman"/>
+                <w:b/>
+              </w:rPr>
+              <w:t>package</w:t>
+            </w:r>
+            <w:r>
+              <w:rPr>
+                <w:rFonts w:ascii="Times New Roman" w:hAnsi="Times New Roman"/>
+                <w:b/>
+              </w:rPr>
+              <w:t xml:space="preserve"> to be expanded and maintained by the authors.</w:t>
+            </w:r>
+          </w:p>
+          <w:p>
+            <w:pPr>
+              <w:pStyle w:val="ListParagraph"/>
+              <w:ind w:left="0"/>
+              <w:rPr>
+                <w:rFonts w:ascii="Times New Roman" w:hAnsi="Times New Roman"/>
+              </w:rPr>
+            </w:pPr>
+          </w:p>
+          <w:p>
+            <w:pPr>
               <w:rPr>
                 <w:rFonts w:ascii="Arial" w:hAnsi="Arial" w:cs="Arial"/>
                 <w:b/>
@@ -293,7 +857,7 @@
       <w:tblPr>
         <w:tblStyle w:val="TableGrid"/>
         <w:tblW w:w="0" w:type="auto"/>
-        <w:tblLook w:val="04A0"/>
+        <w:tblLook w:val="04A0" w:firstRow="1" w:lastRow="0" w:firstColumn="1" w:lastColumn="0" w:noHBand="0" w:noVBand="1"/>
       </w:tblPr>
       <w:tblGrid>
         <w:gridCol w:w="9576"/>
@@ -310,6 +874,13 @@
                 <w:b/>
               </w:rPr>
             </w:pPr>
+            <w:r>
+              <w:rPr>
+                <w:rFonts w:ascii="Arial" w:hAnsi="Arial" w:cs="Arial"/>
+                <w:b/>
+              </w:rPr>
+              <w:t>Population ecology, statistical ecology, capture-recapture, animal movement</w:t>
+            </w:r>
           </w:p>
         </w:tc>
       </w:tr>
@@ -434,7 +1005,7 @@
           <w:insideH w:val="single" w:sz="4" w:space="0" w:color="auto"/>
           <w:insideV w:val="single" w:sz="4" w:space="0" w:color="auto"/>
         </w:tblBorders>
-        <w:tblLook w:val="01E0"/>
+        <w:tblLook w:val="01E0" w:firstRow="1" w:lastRow="1" w:firstColumn="1" w:lastColumn="1" w:noHBand="0" w:noVBand="0"/>
       </w:tblPr>
       <w:tblGrid>
         <w:gridCol w:w="4779"/>
@@ -493,6 +1064,12 @@
                 <w:rFonts w:ascii="Arial" w:hAnsi="Arial" w:cs="Arial"/>
               </w:rPr>
             </w:pPr>
+            <w:r>
+              <w:rPr>
+                <w:rStyle w:val="MessageHeaderLabel"/>
+              </w:rPr>
+              <w:t>Comprehensive reference on revolutionary new methods in ecology</w:t>
+            </w:r>
           </w:p>
         </w:tc>
         <w:tc>
@@ -505,6 +1082,12 @@
                 <w:rFonts w:ascii="Arial" w:hAnsi="Arial" w:cs="Arial"/>
               </w:rPr>
             </w:pPr>
+            <w:r>
+              <w:rPr>
+                <w:rStyle w:val="MessageHeaderLabel"/>
+              </w:rPr>
+              <w:t>No other text covers this topic due to its recent development</w:t>
+            </w:r>
           </w:p>
         </w:tc>
       </w:tr>
@@ -519,6 +1102,18 @@
                 <w:rFonts w:ascii="Arial" w:hAnsi="Arial" w:cs="Arial"/>
               </w:rPr>
             </w:pPr>
+            <w:r>
+              <w:rPr>
+                <w:rStyle w:val="MessageHeaderLabel"/>
+              </w:rPr>
+              <w:t>Dozens of worked examples with software instructions</w:t>
+            </w:r>
+            <w:r>
+              <w:rPr>
+                <w:rStyle w:val="MessageHeaderLabel"/>
+              </w:rPr>
+              <w:t xml:space="preserve"> – and R package</w:t>
+            </w:r>
           </w:p>
         </w:tc>
         <w:tc>
@@ -531,6 +1126,12 @@
                 <w:rFonts w:ascii="Arial" w:hAnsi="Arial" w:cs="Arial"/>
               </w:rPr>
             </w:pPr>
+            <w:r>
+              <w:rPr>
+                <w:rStyle w:val="MessageHeaderLabel"/>
+              </w:rPr>
+              <w:t>Readers can learn by doing.</w:t>
+            </w:r>
           </w:p>
         </w:tc>
       </w:tr>
@@ -545,6 +1146,12 @@
                 <w:rFonts w:ascii="Arial" w:hAnsi="Arial" w:cs="Arial"/>
               </w:rPr>
             </w:pPr>
+            <w:r>
+              <w:rPr>
+                <w:rStyle w:val="MessageHeaderLabel"/>
+              </w:rPr>
+              <w:t>timely treatment of cutting-edge technology</w:t>
+            </w:r>
           </w:p>
         </w:tc>
         <w:tc>
@@ -557,6 +1164,21 @@
                 <w:rFonts w:ascii="Arial" w:hAnsi="Arial" w:cs="Arial"/>
               </w:rPr>
             </w:pPr>
+            <w:r>
+              <w:rPr>
+                <w:rStyle w:val="MessageHeaderLabel"/>
+              </w:rPr>
+              <w:t xml:space="preserve">Methods of real practical importance that do not yet </w:t>
+            </w:r>
+            <w:r>
+              <w:rPr>
+                <w:rStyle w:val="MessageHeaderLabel"/>
+              </w:rPr>
+              <w:lastRenderedPageBreak/>
+              <w:t>exist in the published literature</w:t>
+            </w:r>
+            <w:bookmarkStart w:id="0" w:name="_GoBack"/>
+            <w:bookmarkEnd w:id="0"/>
           </w:p>
         </w:tc>
       </w:tr>
@@ -630,7 +1252,7 @@
       <w:tblPr>
         <w:tblStyle w:val="TableGrid"/>
         <w:tblW w:w="0" w:type="auto"/>
-        <w:tblLook w:val="04A0"/>
+        <w:tblLook w:val="04A0" w:firstRow="1" w:lastRow="0" w:firstColumn="1" w:lastColumn="0" w:noHBand="0" w:noVBand="1"/>
       </w:tblPr>
       <w:tblGrid>
         <w:gridCol w:w="9576"/>
@@ -669,7 +1291,6 @@
           <w:rFonts w:ascii="Arial" w:hAnsi="Arial" w:cs="Arial"/>
           <w:b/>
         </w:rPr>
-        <w:lastRenderedPageBreak/>
         <w:t>Social media:</w:t>
       </w:r>
       <w:r>
@@ -683,7 +1304,7 @@
       <w:tblPr>
         <w:tblStyle w:val="TableGrid"/>
         <w:tblW w:w="0" w:type="auto"/>
-        <w:tblLook w:val="04A0"/>
+        <w:tblLook w:val="04A0" w:firstRow="1" w:lastRow="0" w:firstColumn="1" w:lastColumn="0" w:noHBand="0" w:noVBand="1"/>
       </w:tblPr>
       <w:tblGrid>
         <w:gridCol w:w="9576"/>
@@ -747,7 +1368,7 @@
       <w:tblPr>
         <w:tblStyle w:val="TableGrid"/>
         <w:tblW w:w="0" w:type="auto"/>
-        <w:tblLook w:val="04A0"/>
+        <w:tblLook w:val="04A0" w:firstRow="1" w:lastRow="0" w:firstColumn="1" w:lastColumn="0" w:noHBand="0" w:noVBand="1"/>
       </w:tblPr>
       <w:tblGrid>
         <w:gridCol w:w="9576"/>
@@ -835,7 +1456,7 @@
       <w:tblPr>
         <w:tblStyle w:val="TableGrid"/>
         <w:tblW w:w="0" w:type="auto"/>
-        <w:tblLook w:val="04A0"/>
+        <w:tblLook w:val="04A0" w:firstRow="1" w:lastRow="0" w:firstColumn="1" w:lastColumn="0" w:noHBand="0" w:noVBand="1"/>
       </w:tblPr>
       <w:tblGrid>
         <w:gridCol w:w="9576"/>
@@ -895,7 +1516,7 @@
       <w:tblPr>
         <w:tblStyle w:val="TableGrid"/>
         <w:tblW w:w="0" w:type="auto"/>
-        <w:tblLook w:val="04A0"/>
+        <w:tblLook w:val="04A0" w:firstRow="1" w:lastRow="0" w:firstColumn="1" w:lastColumn="0" w:noHBand="0" w:noVBand="1"/>
       </w:tblPr>
       <w:tblGrid>
         <w:gridCol w:w="9576"/>
@@ -947,7 +1568,7 @@
       <w:tblPr>
         <w:tblStyle w:val="TableGrid"/>
         <w:tblW w:w="0" w:type="auto"/>
-        <w:tblLook w:val="04A0"/>
+        <w:tblLook w:val="04A0" w:firstRow="1" w:lastRow="0" w:firstColumn="1" w:lastColumn="0" w:noHBand="0" w:noVBand="1"/>
       </w:tblPr>
       <w:tblGrid>
         <w:gridCol w:w="9576"/>
@@ -999,7 +1620,7 @@
       <w:tblPr>
         <w:tblStyle w:val="TableGrid"/>
         <w:tblW w:w="0" w:type="auto"/>
-        <w:tblLook w:val="04A0"/>
+        <w:tblLook w:val="04A0" w:firstRow="1" w:lastRow="0" w:firstColumn="1" w:lastColumn="0" w:noHBand="0" w:noVBand="1"/>
       </w:tblPr>
       <w:tblGrid>
         <w:gridCol w:w="9576"/>
@@ -1051,7 +1672,7 @@
       <w:tblPr>
         <w:tblStyle w:val="TableGrid"/>
         <w:tblW w:w="0" w:type="auto"/>
-        <w:tblLook w:val="04A0"/>
+        <w:tblLook w:val="04A0" w:firstRow="1" w:lastRow="0" w:firstColumn="1" w:lastColumn="0" w:noHBand="0" w:noVBand="1"/>
       </w:tblPr>
       <w:tblGrid>
         <w:gridCol w:w="9576"/>
@@ -1109,7 +1730,7 @@
       <w:tblPr>
         <w:tblStyle w:val="TableGrid"/>
         <w:tblW w:w="0" w:type="auto"/>
-        <w:tblLook w:val="04A0"/>
+        <w:tblLook w:val="04A0" w:firstRow="1" w:lastRow="0" w:firstColumn="1" w:lastColumn="0" w:noHBand="0" w:noVBand="1"/>
       </w:tblPr>
       <w:tblGrid>
         <w:gridCol w:w="9576"/>
@@ -1211,6 +1832,7 @@
         <w:rPr>
           <w:rFonts w:ascii="Arial" w:hAnsi="Arial" w:cs="Arial"/>
         </w:rPr>
+        <w:lastRenderedPageBreak/>
         <w:t>W</w:t>
       </w:r>
       <w:r>
@@ -1230,7 +1852,7 @@
       <w:tblPr>
         <w:tblStyle w:val="TableGrid"/>
         <w:tblW w:w="0" w:type="auto"/>
-        <w:tblLook w:val="04A0"/>
+        <w:tblLook w:val="04A0" w:firstRow="1" w:lastRow="0" w:firstColumn="1" w:lastColumn="0" w:noHBand="0" w:noVBand="1"/>
       </w:tblPr>
       <w:tblGrid>
         <w:gridCol w:w="9576"/>
@@ -1281,7 +1903,7 @@
       <w:tblPr>
         <w:tblStyle w:val="TableGrid"/>
         <w:tblW w:w="0" w:type="auto"/>
-        <w:tblLook w:val="04A0"/>
+        <w:tblLook w:val="04A0" w:firstRow="1" w:lastRow="0" w:firstColumn="1" w:lastColumn="0" w:noHBand="0" w:noVBand="1"/>
       </w:tblPr>
       <w:tblGrid>
         <w:gridCol w:w="9576"/>
@@ -1319,8 +1941,102 @@
 </w:document>
 </file>
 
+<file path=word/numbering.xml><?xml version="1.0" encoding="utf-8"?>
+<w:numbering xmlns:wpc="http://schemas.microsoft.com/office/word/2010/wordprocessingCanvas" xmlns:mc="http://schemas.openxmlformats.org/markup-compatibility/2006" xmlns:o="urn:schemas-microsoft-com:office:office" xmlns:r="http://schemas.openxmlformats.org/officeDocument/2006/relationships" xmlns:m="http://schemas.openxmlformats.org/officeDocument/2006/math" xmlns:v="urn:schemas-microsoft-com:vml" xmlns:wp14="http://schemas.microsoft.com/office/word/2010/wordprocessingDrawing" xmlns:wp="http://schemas.openxmlformats.org/drawingml/2006/wordprocessingDrawing" xmlns:w10="urn:schemas-microsoft-com:office:word" xmlns:w="http://schemas.openxmlformats.org/wordprocessingml/2006/main" xmlns:w14="http://schemas.microsoft.com/office/word/2010/wordml" xmlns:wpg="http://schemas.microsoft.com/office/word/2010/wordprocessingGroup" xmlns:wpi="http://schemas.microsoft.com/office/word/2010/wordprocessingInk" xmlns:wne="http://schemas.microsoft.com/office/word/2006/wordml" xmlns:wps="http://schemas.microsoft.com/office/word/2010/wordprocessingShape" mc:Ignorable="w14 wp14">
+  <w:abstractNum w:abstractNumId="0">
+    <w:nsid w:val="6FDF1995"/>
+    <w:multiLevelType w:val="hybridMultilevel"/>
+    <w:tmpl w:val="3AECD2C4"/>
+    <w:lvl w:ilvl="0" w:tplc="0409000F">
+      <w:start w:val="1"/>
+      <w:numFmt w:val="decimal"/>
+      <w:lvlText w:val="%1."/>
+      <w:lvlJc w:val="left"/>
+      <w:pPr>
+        <w:ind w:left="720" w:hanging="360"/>
+      </w:pPr>
+    </w:lvl>
+    <w:lvl w:ilvl="1" w:tplc="04090019" w:tentative="1">
+      <w:start w:val="1"/>
+      <w:numFmt w:val="lowerLetter"/>
+      <w:lvlText w:val="%2."/>
+      <w:lvlJc w:val="left"/>
+      <w:pPr>
+        <w:ind w:left="1440" w:hanging="360"/>
+      </w:pPr>
+    </w:lvl>
+    <w:lvl w:ilvl="2" w:tplc="0409001B" w:tentative="1">
+      <w:start w:val="1"/>
+      <w:numFmt w:val="lowerRoman"/>
+      <w:lvlText w:val="%3."/>
+      <w:lvlJc w:val="right"/>
+      <w:pPr>
+        <w:ind w:left="2160" w:hanging="180"/>
+      </w:pPr>
+    </w:lvl>
+    <w:lvl w:ilvl="3" w:tplc="0409000F" w:tentative="1">
+      <w:start w:val="1"/>
+      <w:numFmt w:val="decimal"/>
+      <w:lvlText w:val="%4."/>
+      <w:lvlJc w:val="left"/>
+      <w:pPr>
+        <w:ind w:left="2880" w:hanging="360"/>
+      </w:pPr>
+    </w:lvl>
+    <w:lvl w:ilvl="4" w:tplc="04090019" w:tentative="1">
+      <w:start w:val="1"/>
+      <w:numFmt w:val="lowerLetter"/>
+      <w:lvlText w:val="%5."/>
+      <w:lvlJc w:val="left"/>
+      <w:pPr>
+        <w:ind w:left="3600" w:hanging="360"/>
+      </w:pPr>
+    </w:lvl>
+    <w:lvl w:ilvl="5" w:tplc="0409001B" w:tentative="1">
+      <w:start w:val="1"/>
+      <w:numFmt w:val="lowerRoman"/>
+      <w:lvlText w:val="%6."/>
+      <w:lvlJc w:val="right"/>
+      <w:pPr>
+        <w:ind w:left="4320" w:hanging="180"/>
+      </w:pPr>
+    </w:lvl>
+    <w:lvl w:ilvl="6" w:tplc="0409000F" w:tentative="1">
+      <w:start w:val="1"/>
+      <w:numFmt w:val="decimal"/>
+      <w:lvlText w:val="%7."/>
+      <w:lvlJc w:val="left"/>
+      <w:pPr>
+        <w:ind w:left="5040" w:hanging="360"/>
+      </w:pPr>
+    </w:lvl>
+    <w:lvl w:ilvl="7" w:tplc="04090019" w:tentative="1">
+      <w:start w:val="1"/>
+      <w:numFmt w:val="lowerLetter"/>
+      <w:lvlText w:val="%8."/>
+      <w:lvlJc w:val="left"/>
+      <w:pPr>
+        <w:ind w:left="5760" w:hanging="360"/>
+      </w:pPr>
+    </w:lvl>
+    <w:lvl w:ilvl="8" w:tplc="0409001B" w:tentative="1">
+      <w:start w:val="1"/>
+      <w:numFmt w:val="lowerRoman"/>
+      <w:lvlText w:val="%9."/>
+      <w:lvlJc w:val="right"/>
+      <w:pPr>
+        <w:ind w:left="6480" w:hanging="180"/>
+      </w:pPr>
+    </w:lvl>
+  </w:abstractNum>
+  <w:num w:numId="1">
+    <w:abstractNumId w:val="0"/>
+  </w:num>
+</w:numbering>
+</file>
+
 <file path=word/styles.xml><?xml version="1.0" encoding="utf-8"?>
-<w:styles xmlns:r="http://schemas.openxmlformats.org/officeDocument/2006/relationships" xmlns:w="http://schemas.openxmlformats.org/wordprocessingml/2006/main">
+<w:styles xmlns:mc="http://schemas.openxmlformats.org/markup-compatibility/2006" xmlns:r="http://schemas.openxmlformats.org/officeDocument/2006/relationships" xmlns:w="http://schemas.openxmlformats.org/wordprocessingml/2006/main" xmlns:w14="http://schemas.microsoft.com/office/word/2010/wordml" mc:Ignorable="w14">
   <w:docDefaults>
     <w:rPrDefault>
       <w:rPr>
@@ -1500,7 +2216,6 @@
     <w:uiPriority w:val="99"/>
     <w:semiHidden/>
     <w:unhideWhenUsed/>
-    <w:qFormat/>
     <w:tblPr>
       <w:tblInd w:w="0" w:type="dxa"/>
       <w:tblCellMar>
@@ -1542,6 +2257,219 @@
         <w:right w:w="108" w:type="dxa"/>
       </w:tblCellMar>
     </w:tblPr>
+  </w:style>
+  <w:style w:type="paragraph" w:styleId="ListParagraph">
+    <w:name w:val="List Paragraph"/>
+    <w:basedOn w:val="Normal"/>
+    <w:uiPriority w:val="34"/>
+    <w:qFormat/>
+    <w:rsid w:val="007779B5"/>
+    <w:pPr>
+      <w:ind w:left="720"/>
+      <w:contextualSpacing/>
+    </w:pPr>
+    <w:rPr>
+      <w:rFonts w:ascii="Arial" w:hAnsi="Arial"/>
+      <w:lang w:eastAsia="en-US"/>
+    </w:rPr>
+  </w:style>
+  <w:style w:type="character" w:customStyle="1" w:styleId="MessageHeaderLabel">
+    <w:name w:val="Message Header Label"/>
+    <w:rsid w:val="007779B5"/>
+    <w:rPr>
+      <w:b/>
+      <w:sz w:val="19"/>
+    </w:rPr>
+  </w:style>
+</w:styles>
+</file>
+
+<file path=word/stylesWithEffects.xml><?xml version="1.0" encoding="utf-8"?>
+<w:styles xmlns:wpc="http://schemas.microsoft.com/office/word/2010/wordprocessingCanvas" xmlns:mc="http://schemas.openxmlformats.org/markup-compatibility/2006" xmlns:o="urn:schemas-microsoft-com:office:office" xmlns:r="http://schemas.openxmlformats.org/officeDocument/2006/relationships" xmlns:m="http://schemas.openxmlformats.org/officeDocument/2006/math" xmlns:v="urn:schemas-microsoft-com:vml" xmlns:wp14="http://schemas.microsoft.com/office/word/2010/wordprocessingDrawing" xmlns:wp="http://schemas.openxmlformats.org/drawingml/2006/wordprocessingDrawing" xmlns:w10="urn:schemas-microsoft-com:office:word" xmlns:w="http://schemas.openxmlformats.org/wordprocessingml/2006/main" xmlns:w14="http://schemas.microsoft.com/office/word/2010/wordml" xmlns:wpg="http://schemas.microsoft.com/office/word/2010/wordprocessingGroup" xmlns:wpi="http://schemas.microsoft.com/office/word/2010/wordprocessingInk" xmlns:wne="http://schemas.microsoft.com/office/word/2006/wordml" xmlns:wps="http://schemas.microsoft.com/office/word/2010/wordprocessingShape" mc:Ignorable="w14 wp14">
+  <w:docDefaults>
+    <w:rPrDefault>
+      <w:rPr>
+        <w:rFonts w:asciiTheme="minorHAnsi" w:eastAsiaTheme="minorEastAsia" w:hAnsiTheme="minorHAnsi" w:cstheme="minorBidi"/>
+        <w:sz w:val="22"/>
+        <w:szCs w:val="22"/>
+        <w:lang w:val="en-US" w:eastAsia="en-US" w:bidi="ar-SA"/>
+      </w:rPr>
+    </w:rPrDefault>
+    <w:pPrDefault>
+      <w:pPr>
+        <w:spacing w:after="200" w:line="276" w:lineRule="auto"/>
+      </w:pPr>
+    </w:pPrDefault>
+  </w:docDefaults>
+  <w:latentStyles w:defLockedState="0" w:defUIPriority="99" w:defSemiHidden="1" w:defUnhideWhenUsed="1" w:defQFormat="0" w:count="267">
+    <w:lsdException w:name="Normal" w:semiHidden="0" w:uiPriority="0" w:unhideWhenUsed="0" w:qFormat="1"/>
+    <w:lsdException w:name="heading 1" w:semiHidden="0" w:uiPriority="9" w:unhideWhenUsed="0" w:qFormat="1"/>
+    <w:lsdException w:name="heading 2" w:uiPriority="9" w:qFormat="1"/>
+    <w:lsdException w:name="heading 3" w:uiPriority="9" w:qFormat="1"/>
+    <w:lsdException w:name="heading 4" w:uiPriority="9" w:qFormat="1"/>
+    <w:lsdException w:name="heading 5" w:uiPriority="9" w:qFormat="1"/>
+    <w:lsdException w:name="heading 6" w:uiPriority="9" w:qFormat="1"/>
+    <w:lsdException w:name="heading 7" w:uiPriority="9" w:qFormat="1"/>
+    <w:lsdException w:name="heading 8" w:uiPriority="9" w:qFormat="1"/>
+    <w:lsdException w:name="heading 9" w:uiPriority="9" w:qFormat="1"/>
+    <w:lsdException w:name="toc 1" w:uiPriority="39"/>
+    <w:lsdException w:name="toc 2" w:uiPriority="39"/>
+    <w:lsdException w:name="toc 3" w:uiPriority="39"/>
+    <w:lsdException w:name="toc 4" w:uiPriority="39"/>
+    <w:lsdException w:name="toc 5" w:uiPriority="39"/>
+    <w:lsdException w:name="toc 6" w:uiPriority="39"/>
+    <w:lsdException w:name="toc 7" w:uiPriority="39"/>
+    <w:lsdException w:name="toc 8" w:uiPriority="39"/>
+    <w:lsdException w:name="toc 9" w:uiPriority="39"/>
+    <w:lsdException w:name="caption" w:uiPriority="35" w:qFormat="1"/>
+    <w:lsdException w:name="Title" w:semiHidden="0" w:uiPriority="10" w:unhideWhenUsed="0" w:qFormat="1"/>
+    <w:lsdException w:name="Default Paragraph Font" w:uiPriority="1"/>
+    <w:lsdException w:name="Subtitle" w:semiHidden="0" w:uiPriority="11" w:unhideWhenUsed="0" w:qFormat="1"/>
+    <w:lsdException w:name="Strong" w:semiHidden="0" w:uiPriority="22" w:unhideWhenUsed="0" w:qFormat="1"/>
+    <w:lsdException w:name="Emphasis" w:semiHidden="0" w:uiPriority="20" w:unhideWhenUsed="0" w:qFormat="1"/>
+    <w:lsdException w:name="Table Grid" w:semiHidden="0" w:uiPriority="59" w:unhideWhenUsed="0"/>
+    <w:lsdException w:name="Placeholder Text" w:unhideWhenUsed="0"/>
+    <w:lsdException w:name="No Spacing" w:semiHidden="0" w:uiPriority="1" w:unhideWhenUsed="0" w:qFormat="1"/>
+    <w:lsdException w:name="Light Shading" w:semiHidden="0" w:uiPriority="60" w:unhideWhenUsed="0"/>
+    <w:lsdException w:name="Light List" w:semiHidden="0" w:uiPriority="61" w:unhideWhenUsed="0"/>
+    <w:lsdException w:name="Light Grid" w:semiHidden="0" w:uiPriority="62" w:unhideWhenUsed="0"/>
+    <w:lsdException w:name="Medium Shading 1" w:semiHidden="0" w:uiPriority="63" w:unhideWhenUsed="0"/>
+    <w:lsdException w:name="Medium Shading 2" w:semiHidden="0" w:uiPriority="64" w:unhideWhenUsed="0"/>
+    <w:lsdException w:name="Medium List 1" w:semiHidden="0" w:uiPriority="65" w:unhideWhenUsed="0"/>
+    <w:lsdException w:name="Medium List 2" w:semiHidden="0" w:uiPriority="66" w:unhideWhenUsed="0"/>
+    <w:lsdException w:name="Medium Grid 1" w:semiHidden="0" w:uiPriority="67" w:unhideWhenUsed="0"/>
+    <w:lsdException w:name="Medium Grid 2" w:semiHidden="0" w:uiPriority="68" w:unhideWhenUsed="0"/>
+    <w:lsdException w:name="Medium Grid 3" w:semiHidden="0" w:uiPriority="69" w:unhideWhenUsed="0"/>
+    <w:lsdException w:name="Dark List" w:semiHidden="0" w:uiPriority="70" w:unhideWhenUsed="0"/>
+    <w:lsdException w:name="Colorful Shading" w:semiHidden="0" w:uiPriority="71" w:unhideWhenUsed="0"/>
+    <w:lsdException w:name="Colorful List" w:semiHidden="0" w:uiPriority="72" w:unhideWhenUsed="0"/>
+    <w:lsdException w:name="Colorful Grid" w:semiHidden="0" w:uiPriority="73" w:unhideWhenUsed="0"/>
+    <w:lsdException w:name="Light Shading Accent 1" w:semiHidden="0" w:uiPriority="60" w:unhideWhenUsed="0"/>
+    <w:lsdException w:name="Light List Accent 1" w:semiHidden="0" w:uiPriority="61" w:unhideWhenUsed="0"/>
+    <w:lsdException w:name="Light Grid Accent 1" w:semiHidden="0" w:uiPriority="62" w:unhideWhenUsed="0"/>
+    <w:lsdException w:name="Medium Shading 1 Accent 1" w:semiHidden="0" w:uiPriority="63" w:unhideWhenUsed="0"/>
+    <w:lsdException w:name="Medium Shading 2 Accent 1" w:semiHidden="0" w:uiPriority="64" w:unhideWhenUsed="0"/>
+    <w:lsdException w:name="Medium List 1 Accent 1" w:semiHidden="0" w:uiPriority="65" w:unhideWhenUsed="0"/>
+    <w:lsdException w:name="Revision" w:unhideWhenUsed="0"/>
+    <w:lsdException w:name="List Paragraph" w:semiHidden="0" w:uiPriority="34" w:unhideWhenUsed="0" w:qFormat="1"/>
+    <w:lsdException w:name="Quote" w:semiHidden="0" w:uiPriority="29" w:unhideWhenUsed="0" w:qFormat="1"/>
+    <w:lsdException w:name="Intense Quote" w:semiHidden="0" w:uiPriority="30" w:unhideWhenUsed="0" w:qFormat="1"/>
+    <w:lsdException w:name="Medium List 2 Accent 1" w:semiHidden="0" w:uiPriority="66" w:unhideWhenUsed="0"/>
+    <w:lsdException w:name="Medium Grid 1 Accent 1" w:semiHidden="0" w:uiPriority="67" w:unhideWhenUsed="0"/>
+    <w:lsdException w:name="Medium Grid 2 Accent 1" w:semiHidden="0" w:uiPriority="68" w:unhideWhenUsed="0"/>
+    <w:lsdException w:name="Medium Grid 3 Accent 1" w:semiHidden="0" w:uiPriority="69" w:unhideWhenUsed="0"/>
+    <w:lsdException w:name="Dark List Accent 1" w:semiHidden="0" w:uiPriority="70" w:unhideWhenUsed="0"/>
+    <w:lsdException w:name="Colorful Shading Accent 1" w:semiHidden="0" w:uiPriority="71" w:unhideWhenUsed="0"/>
+    <w:lsdException w:name="Colorful List Accent 1" w:semiHidden="0" w:uiPriority="72" w:unhideWhenUsed="0"/>
+    <w:lsdException w:name="Colorful Grid Accent 1" w:semiHidden="0" w:uiPriority="73" w:unhideWhenUsed="0"/>
+    <w:lsdException w:name="Light Shading Accent 2" w:semiHidden="0" w:uiPriority="60" w:unhideWhenUsed="0"/>
+    <w:lsdException w:name="Light List Accent 2" w:semiHidden="0" w:uiPriority="61" w:unhideWhenUsed="0"/>
+    <w:lsdException w:name="Light Grid Accent 2" w:semiHidden="0" w:uiPriority="62" w:unhideWhenUsed="0"/>
+    <w:lsdException w:name="Medium Shading 1 Accent 2" w:semiHidden="0" w:uiPriority="63" w:unhideWhenUsed="0"/>
+    <w:lsdException w:name="Medium Shading 2 Accent 2" w:semiHidden="0" w:uiPriority="64" w:unhideWhenUsed="0"/>
+    <w:lsdException w:name="Medium List 1 Accent 2" w:semiHidden="0" w:uiPriority="65" w:unhideWhenUsed="0"/>
+    <w:lsdException w:name="Medium List 2 Accent 2" w:semiHidden="0" w:uiPriority="66" w:unhideWhenUsed="0"/>
+    <w:lsdException w:name="Medium Grid 1 Accent 2" w:semiHidden="0" w:uiPriority="67" w:unhideWhenUsed="0"/>
+    <w:lsdException w:name="Medium Grid 2 Accent 2" w:semiHidden="0" w:uiPriority="68" w:unhideWhenUsed="0"/>
+    <w:lsdException w:name="Medium Grid 3 Accent 2" w:semiHidden="0" w:uiPriority="69" w:unhideWhenUsed="0"/>
+    <w:lsdException w:name="Dark List Accent 2" w:semiHidden="0" w:uiPriority="70" w:unhideWhenUsed="0"/>
+    <w:lsdException w:name="Colorful Shading Accent 2" w:semiHidden="0" w:uiPriority="71" w:unhideWhenUsed="0"/>
+    <w:lsdException w:name="Colorful List Accent 2" w:semiHidden="0" w:uiPriority="72" w:unhideWhenUsed="0"/>
+    <w:lsdException w:name="Colorful Grid Accent 2" w:semiHidden="0" w:uiPriority="73" w:unhideWhenUsed="0"/>
+    <w:lsdException w:name="Light Shading Accent 3" w:semiHidden="0" w:uiPriority="60" w:unhideWhenUsed="0"/>
+    <w:lsdException w:name="Light List Accent 3" w:semiHidden="0" w:uiPriority="61" w:unhideWhenUsed="0"/>
+    <w:lsdException w:name="Light Grid Accent 3" w:semiHidden="0" w:uiPriority="62" w:unhideWhenUsed="0"/>
+    <w:lsdException w:name="Medium Shading 1 Accent 3" w:semiHidden="0" w:uiPriority="63" w:unhideWhenUsed="0"/>
+    <w:lsdException w:name="Medium Shading 2 Accent 3" w:semiHidden="0" w:uiPriority="64" w:unhideWhenUsed="0"/>
+    <w:lsdException w:name="Medium List 1 Accent 3" w:semiHidden="0" w:uiPriority="65" w:unhideWhenUsed="0"/>
+    <w:lsdException w:name="Medium List 2 Accent 3" w:semiHidden="0" w:uiPriority="66" w:unhideWhenUsed="0"/>
+    <w:lsdException w:name="Medium Grid 1 Accent 3" w:semiHidden="0" w:uiPriority="67" w:unhideWhenUsed="0"/>
+    <w:lsdException w:name="Medium Grid 2 Accent 3" w:semiHidden="0" w:uiPriority="68" w:unhideWhenUsed="0"/>
+    <w:lsdException w:name="Medium Grid 3 Accent 3" w:semiHidden="0" w:uiPriority="69" w:unhideWhenUsed="0"/>
+    <w:lsdException w:name="Dark List Accent 3" w:semiHidden="0" w:uiPriority="70" w:unhideWhenUsed="0"/>
+    <w:lsdException w:name="Colorful Shading Accent 3" w:semiHidden="0" w:uiPriority="71" w:unhideWhenUsed="0"/>
+    <w:lsdException w:name="Colorful List Accent 3" w:semiHidden="0" w:uiPriority="72" w:unhideWhenUsed="0"/>
+    <w:lsdException w:name="Colorful Grid Accent 3" w:semiHidden="0" w:uiPriority="73" w:unhideWhenUsed="0"/>
+    <w:lsdException w:name="Light Shading Accent 4" w:semiHidden="0" w:uiPriority="60" w:unhideWhenUsed="0"/>
+    <w:lsdException w:name="Light List Accent 4" w:semiHidden="0" w:uiPriority="61" w:unhideWhenUsed="0"/>
+    <w:lsdException w:name="Light Grid Accent 4" w:semiHidden="0" w:uiPriority="62" w:unhideWhenUsed="0"/>
+    <w:lsdException w:name="Medium Shading 1 Accent 4" w:semiHidden="0" w:uiPriority="63" w:unhideWhenUsed="0"/>
+    <w:lsdException w:name="Medium Shading 2 Accent 4" w:semiHidden="0" w:uiPriority="64" w:unhideWhenUsed="0"/>
+    <w:lsdException w:name="Medium List 1 Accent 4" w:semiHidden="0" w:uiPriority="65" w:unhideWhenUsed="0"/>
+    <w:lsdException w:name="Medium List 2 Accent 4" w:semiHidden="0" w:uiPriority="66" w:unhideWhenUsed="0"/>
+    <w:lsdException w:name="Medium Grid 1 Accent 4" w:semiHidden="0" w:uiPriority="67" w:unhideWhenUsed="0"/>
+    <w:lsdException w:name="Medium Grid 2 Accent 4" w:semiHidden="0" w:uiPriority="68" w:unhideWhenUsed="0"/>
+    <w:lsdException w:name="Medium Grid 3 Accent 4" w:semiHidden="0" w:uiPriority="69" w:unhideWhenUsed="0"/>
+    <w:lsdException w:name="Dark List Accent 4" w:semiHidden="0" w:uiPriority="70" w:unhideWhenUsed="0"/>
+    <w:lsdException w:name="Colorful Shading Accent 4" w:semiHidden="0" w:uiPriority="71" w:unhideWhenUsed="0"/>
+    <w:lsdException w:name="Colorful List Accent 4" w:semiHidden="0" w:uiPriority="72" w:unhideWhenUsed="0"/>
+    <w:lsdException w:name="Colorful Grid Accent 4" w:semiHidden="0" w:uiPriority="73" w:unhideWhenUsed="0"/>
+    <w:lsdException w:name="Light Shading Accent 5" w:semiHidden="0" w:uiPriority="60" w:unhideWhenUsed="0"/>
+    <w:lsdException w:name="Light List Accent 5" w:semiHidden="0" w:uiPriority="61" w:unhideWhenUsed="0"/>
+    <w:lsdException w:name="Light Grid Accent 5" w:semiHidden="0" w:uiPriority="62" w:unhideWhenUsed="0"/>
+    <w:lsdException w:name="Medium Shading 1 Accent 5" w:semiHidden="0" w:uiPriority="63" w:unhideWhenUsed="0"/>
+    <w:lsdException w:name="Medium Shading 2 Accent 5" w:semiHidden="0" w:uiPriority="64" w:unhideWhenUsed="0"/>
+    <w:lsdException w:name="Medium List 1 Accent 5" w:semiHidden="0" w:uiPriority="65" w:unhideWhenUsed="0"/>
+    <w:lsdException w:name="Medium List 2 Accent 5" w:semiHidden="0" w:uiPriority="66" w:unhideWhenUsed="0"/>
+    <w:lsdException w:name="Medium Grid 1 Accent 5" w:semiHidden="0" w:uiPriority="67" w:unhideWhenUsed="0"/>
+    <w:lsdException w:name="Medium Grid 2 Accent 5" w:semiHidden="0" w:uiPriority="68" w:unhideWhenUsed="0"/>
+    <w:lsdException w:name="Medium Grid 3 Accent 5" w:semiHidden="0" w:uiPriority="69" w:unhideWhenUsed="0"/>
+    <w:lsdException w:name="Dark List Accent 5" w:semiHidden="0" w:uiPriority="70" w:unhideWhenUsed="0"/>
+    <w:lsdException w:name="Colorful Shading Accent 5" w:semiHidden="0" w:uiPriority="71" w:unhideWhenUsed="0"/>
+    <w:lsdException w:name="Colorful List Accent 5" w:semiHidden="0" w:uiPriority="72" w:unhideWhenUsed="0"/>
+    <w:lsdException w:name="Colorful Grid Accent 5" w:semiHidden="0" w:uiPriority="73" w:unhideWhenUsed="0"/>
+    <w:lsdException w:name="Light Shading Accent 6" w:semiHidden="0" w:uiPriority="60" w:unhideWhenUsed="0"/>
+    <w:lsdException w:name="Light List Accent 6" w:semiHidden="0" w:uiPriority="61" w:unhideWhenUsed="0"/>
+    <w:lsdException w:name="Light Grid Accent 6" w:semiHidden="0" w:uiPriority="62" w:unhideWhenUsed="0"/>
+    <w:lsdException w:name="Medium Shading 1 Accent 6" w:semiHidden="0" w:uiPriority="63" w:unhideWhenUsed="0"/>
+    <w:lsdException w:name="Medium Shading 2 Accent 6" w:semiHidden="0" w:uiPriority="64" w:unhideWhenUsed="0"/>
+    <w:lsdException w:name="Medium List 1 Accent 6" w:semiHidden="0" w:uiPriority="65" w:unhideWhenUsed="0"/>
+    <w:lsdException w:name="Medium List 2 Accent 6" w:semiHidden="0" w:uiPriority="66" w:unhideWhenUsed="0"/>
+    <w:lsdException w:name="Medium Grid 1 Accent 6" w:semiHidden="0" w:uiPriority="67" w:unhideWhenUsed="0"/>
+    <w:lsdException w:name="Medium Grid 2 Accent 6" w:semiHidden="0" w:uiPriority="68" w:unhideWhenUsed="0"/>
+    <w:lsdException w:name="Medium Grid 3 Accent 6" w:semiHidden="0" w:uiPriority="69" w:unhideWhenUsed="0"/>
+    <w:lsdException w:name="Dark List Accent 6" w:semiHidden="0" w:uiPriority="70" w:unhideWhenUsed="0"/>
+    <w:lsdException w:name="Colorful Shading Accent 6" w:semiHidden="0" w:uiPriority="71" w:unhideWhenUsed="0"/>
+    <w:lsdException w:name="Colorful List Accent 6" w:semiHidden="0" w:uiPriority="72" w:unhideWhenUsed="0"/>
+    <w:lsdException w:name="Colorful Grid Accent 6" w:semiHidden="0" w:uiPriority="73" w:unhideWhenUsed="0"/>
+    <w:lsdException w:name="Subtle Emphasis" w:semiHidden="0" w:uiPriority="19" w:unhideWhenUsed="0" w:qFormat="1"/>
+    <w:lsdException w:name="Intense Emphasis" w:semiHidden="0" w:uiPriority="21" w:unhideWhenUsed="0" w:qFormat="1"/>
+    <w:lsdException w:name="Subtle Reference" w:semiHidden="0" w:uiPriority="31" w:unhideWhenUsed="0" w:qFormat="1"/>
+    <w:lsdException w:name="Intense Reference" w:semiHidden="0" w:uiPriority="32" w:unhideWhenUsed="0" w:qFormat="1"/>
+    <w:lsdException w:name="Book Title" w:semiHidden="0" w:uiPriority="33" w:unhideWhenUsed="0" w:qFormat="1"/>
+    <w:lsdException w:name="Bibliography" w:uiPriority="37"/>
+    <w:lsdException w:name="TOC Heading" w:uiPriority="39" w:qFormat="1"/>
+  </w:latentStyles>
+  <w:style w:type="paragraph" w:default="1" w:styleId="Normal">
+    <w:name w:val="Normal"/>
+    <w:qFormat/>
+  </w:style>
+  <w:style w:type="character" w:default="1" w:styleId="DefaultParagraphFont">
+    <w:name w:val="Default Paragraph Font"/>
+    <w:uiPriority w:val="1"/>
+    <w:semiHidden/>
+    <w:unhideWhenUsed/>
+  </w:style>
+  <w:style w:type="table" w:default="1" w:styleId="TableNormal">
+    <w:name w:val="Normal Table"/>
+    <w:uiPriority w:val="99"/>
+    <w:semiHidden/>
+    <w:unhideWhenUsed/>
+    <w:tblPr>
+      <w:tblInd w:w="0" w:type="dxa"/>
+      <w:tblCellMar>
+        <w:top w:w="0" w:type="dxa"/>
+        <w:left w:w="108" w:type="dxa"/>
+        <w:bottom w:w="0" w:type="dxa"/>
+        <w:right w:w="108" w:type="dxa"/>
+      </w:tblCellMar>
+    </w:tblPr>
+  </w:style>
+  <w:style w:type="numbering" w:default="1" w:styleId="NoList">
+    <w:name w:val="No List"/>
+    <w:uiPriority w:val="99"/>
+    <w:semiHidden/>
+    <w:unhideWhenUsed/>
   </w:style>
 </w:styles>
 </file>

</xml_diff>